<commit_message>
multi language, update code, fix error
</commit_message>
<xml_diff>
--- a/document_final/database.docx
+++ b/document_final/database.docx
@@ -21,9 +21,9 @@
         </w:rPr>
         <w:drawing>
           <wp:inline distT="0" distB="0" distL="0" distR="0">
-            <wp:extent cx="5943600" cy="5292751"/>
-            <wp:effectExtent l="0" t="0" r="0" b="3175"/>
-            <wp:docPr id="3" name="Picture 3" descr="C:\Users\Sony Vaio\Desktop\manga.png"/>
+            <wp:extent cx="5943600" cy="5298891"/>
+            <wp:effectExtent l="0" t="0" r="0" b="0"/>
+            <wp:docPr id="1" name="Picture 1" descr="C:\Users\Sony Vaio\Desktop\manga.png"/>
             <wp:cNvGraphicFramePr>
               <a:graphicFrameLocks xmlns:a="http://schemas.openxmlformats.org/drawingml/2006/main" noChangeAspect="1"/>
             </wp:cNvGraphicFramePr>
@@ -31,7 +31,7 @@
               <a:graphicData uri="http://schemas.openxmlformats.org/drawingml/2006/picture">
                 <pic:pic xmlns:pic="http://schemas.openxmlformats.org/drawingml/2006/picture">
                   <pic:nvPicPr>
-                    <pic:cNvPr id="0" name="Picture 2" descr="C:\Users\Sony Vaio\Desktop\manga.png"/>
+                    <pic:cNvPr id="0" name="Picture 1" descr="C:\Users\Sony Vaio\Desktop\manga.png"/>
                     <pic:cNvPicPr>
                       <a:picLocks noChangeAspect="1" noChangeArrowheads="1"/>
                     </pic:cNvPicPr>
@@ -52,7 +52,7 @@
                   <pic:spPr bwMode="auto">
                     <a:xfrm>
                       <a:off x="0" y="0"/>
-                      <a:ext cx="5943600" cy="5292751"/>
+                      <a:ext cx="5943600" cy="5298891"/>
                     </a:xfrm>
                     <a:prstGeom prst="rect">
                       <a:avLst/>
@@ -68,6 +68,8 @@
           </wp:inline>
         </w:drawing>
       </w:r>
+      <w:bookmarkStart w:id="1" w:name="_GoBack"/>
+      <w:bookmarkEnd w:id="1"/>
       <w:r>
         <w:rPr>
           <w:rFonts w:eastAsia="Times New Roman" w:cs="Times New Roman"/>
@@ -2067,9 +2069,9 @@
                 <w:szCs w:val="26"/>
               </w:rPr>
             </w:pPr>
-            <w:bookmarkStart w:id="1" w:name="OLE_LINK1"/>
-            <w:bookmarkStart w:id="2" w:name="OLE_LINK2"/>
-            <w:bookmarkStart w:id="3" w:name="OLE_LINK3"/>
+            <w:bookmarkStart w:id="2" w:name="OLE_LINK1"/>
+            <w:bookmarkStart w:id="3" w:name="OLE_LINK2"/>
+            <w:bookmarkStart w:id="4" w:name="OLE_LINK3"/>
             <w:r>
               <w:rPr>
                 <w:rFonts w:eastAsia="Times New Roman" w:cs="Times New Roman"/>
@@ -2212,9 +2214,9 @@
           </w:p>
         </w:tc>
       </w:tr>
-      <w:bookmarkEnd w:id="1"/>
       <w:bookmarkEnd w:id="2"/>
       <w:bookmarkEnd w:id="3"/>
+      <w:bookmarkEnd w:id="4"/>
       <w:tr>
         <w:trPr>
           <w:trHeight w:val="345"/>
@@ -8804,7 +8806,7 @@
                 <w:sz w:val="22"/>
               </w:rPr>
             </w:pPr>
-            <w:bookmarkStart w:id="4" w:name="RANGE!A127"/>
+            <w:bookmarkStart w:id="5" w:name="RANGE!A127"/>
             <w:r>
               <w:rPr>
                 <w:rFonts w:eastAsia="Times New Roman" w:cs="Times New Roman"/>
@@ -8813,7 +8815,7 @@
               </w:rPr>
               <w:t>name</w:t>
             </w:r>
-            <w:bookmarkEnd w:id="4"/>
+            <w:bookmarkEnd w:id="5"/>
           </w:p>
         </w:tc>
         <w:tc>
@@ -13764,7 +13766,7 @@
                 <w:szCs w:val="26"/>
               </w:rPr>
             </w:pPr>
-            <w:bookmarkStart w:id="5" w:name="_Hlk6501522"/>
+            <w:bookmarkStart w:id="6" w:name="_Hlk6501522"/>
             <w:r>
               <w:rPr>
                 <w:rFonts w:eastAsia="Times New Roman" w:cs="Times New Roman"/>
@@ -13910,7 +13912,7 @@
           </w:p>
         </w:tc>
       </w:tr>
-      <w:bookmarkEnd w:id="5"/>
+      <w:bookmarkEnd w:id="6"/>
       <w:tr>
         <w:trPr>
           <w:trHeight w:val="330"/>
@@ -14087,6 +14089,17 @@
         </w:tc>
       </w:tr>
     </w:tbl>
+    <w:p>
+      <w:pPr>
+        <w:spacing w:after="0" w:line="240" w:lineRule="auto"/>
+        <w:jc w:val="center"/>
+        <w:rPr>
+          <w:rFonts w:eastAsia="Times New Roman" w:cs="Times New Roman"/>
+          <w:color w:val="000000"/>
+          <w:szCs w:val="26"/>
+        </w:rPr>
+      </w:pPr>
+    </w:p>
     <w:p>
       <w:pPr>
         <w:spacing w:after="0" w:line="240" w:lineRule="auto"/>
@@ -14103,1749 +14116,6 @@
           <w:color w:val="000000"/>
           <w:szCs w:val="26"/>
         </w:rPr>
-        <w:t>Entity: notification</w:t>
-      </w:r>
-    </w:p>
-    <w:tbl>
-      <w:tblPr>
-        <w:tblW w:w="9506" w:type="dxa"/>
-        <w:tblInd w:w="93" w:type="dxa"/>
-        <w:tblLook w:val="04A0" w:firstRow="1" w:lastRow="0" w:firstColumn="1" w:lastColumn="0" w:noHBand="0" w:noVBand="1"/>
-      </w:tblPr>
-      <w:tblGrid>
-        <w:gridCol w:w="1760"/>
-        <w:gridCol w:w="1720"/>
-        <w:gridCol w:w="1682"/>
-        <w:gridCol w:w="1264"/>
-        <w:gridCol w:w="3080"/>
-      </w:tblGrid>
-      <w:tr>
-        <w:trPr>
-          <w:trHeight w:val="330"/>
-        </w:trPr>
-        <w:tc>
-          <w:tcPr>
-            <w:tcW w:w="1760" w:type="dxa"/>
-            <w:tcBorders>
-              <w:top w:val="single" w:sz="4" w:space="0" w:color="auto"/>
-              <w:left w:val="single" w:sz="4" w:space="0" w:color="auto"/>
-              <w:bottom w:val="single" w:sz="4" w:space="0" w:color="auto"/>
-              <w:right w:val="single" w:sz="4" w:space="0" w:color="auto"/>
-            </w:tcBorders>
-            <w:shd w:val="clear" w:color="auto" w:fill="auto"/>
-            <w:vAlign w:val="center"/>
-            <w:hideMark/>
-          </w:tcPr>
-          <w:p>
-            <w:pPr>
-              <w:spacing w:after="0" w:line="240" w:lineRule="auto"/>
-              <w:rPr>
-                <w:rFonts w:eastAsia="Times New Roman" w:cs="Times New Roman"/>
-                <w:color w:val="000000"/>
-                <w:szCs w:val="26"/>
-              </w:rPr>
-            </w:pPr>
-            <w:r>
-              <w:rPr>
-                <w:rFonts w:eastAsia="Times New Roman" w:cs="Times New Roman"/>
-                <w:color w:val="000000"/>
-                <w:szCs w:val="26"/>
-              </w:rPr>
-              <w:t>Column Name</w:t>
-            </w:r>
-          </w:p>
-        </w:tc>
-        <w:tc>
-          <w:tcPr>
-            <w:tcW w:w="1720" w:type="dxa"/>
-            <w:tcBorders>
-              <w:top w:val="single" w:sz="4" w:space="0" w:color="auto"/>
-              <w:left w:val="nil"/>
-              <w:bottom w:val="single" w:sz="4" w:space="0" w:color="auto"/>
-              <w:right w:val="single" w:sz="4" w:space="0" w:color="auto"/>
-            </w:tcBorders>
-            <w:shd w:val="clear" w:color="auto" w:fill="auto"/>
-            <w:vAlign w:val="center"/>
-            <w:hideMark/>
-          </w:tcPr>
-          <w:p>
-            <w:pPr>
-              <w:spacing w:after="0" w:line="240" w:lineRule="auto"/>
-              <w:rPr>
-                <w:rFonts w:eastAsia="Times New Roman" w:cs="Times New Roman"/>
-                <w:color w:val="000000"/>
-                <w:szCs w:val="26"/>
-              </w:rPr>
-            </w:pPr>
-            <w:r>
-              <w:rPr>
-                <w:rFonts w:eastAsia="Times New Roman" w:cs="Times New Roman"/>
-                <w:color w:val="000000"/>
-                <w:szCs w:val="26"/>
-              </w:rPr>
-              <w:t>Data type</w:t>
-            </w:r>
-          </w:p>
-        </w:tc>
-        <w:tc>
-          <w:tcPr>
-            <w:tcW w:w="1682" w:type="dxa"/>
-            <w:tcBorders>
-              <w:top w:val="single" w:sz="4" w:space="0" w:color="auto"/>
-              <w:left w:val="nil"/>
-              <w:bottom w:val="single" w:sz="4" w:space="0" w:color="auto"/>
-              <w:right w:val="single" w:sz="4" w:space="0" w:color="auto"/>
-            </w:tcBorders>
-            <w:shd w:val="clear" w:color="auto" w:fill="auto"/>
-            <w:vAlign w:val="center"/>
-            <w:hideMark/>
-          </w:tcPr>
-          <w:p>
-            <w:pPr>
-              <w:spacing w:after="0" w:line="240" w:lineRule="auto"/>
-              <w:rPr>
-                <w:rFonts w:eastAsia="Times New Roman" w:cs="Times New Roman"/>
-                <w:color w:val="000000"/>
-                <w:szCs w:val="26"/>
-              </w:rPr>
-            </w:pPr>
-            <w:r>
-              <w:rPr>
-                <w:rFonts w:eastAsia="Times New Roman" w:cs="Times New Roman"/>
-                <w:color w:val="000000"/>
-                <w:szCs w:val="26"/>
-              </w:rPr>
-              <w:t>Primary Key</w:t>
-            </w:r>
-          </w:p>
-        </w:tc>
-        <w:tc>
-          <w:tcPr>
-            <w:tcW w:w="1264" w:type="dxa"/>
-            <w:tcBorders>
-              <w:top w:val="single" w:sz="4" w:space="0" w:color="auto"/>
-              <w:left w:val="nil"/>
-              <w:bottom w:val="single" w:sz="4" w:space="0" w:color="auto"/>
-              <w:right w:val="single" w:sz="4" w:space="0" w:color="auto"/>
-            </w:tcBorders>
-            <w:shd w:val="clear" w:color="auto" w:fill="auto"/>
-            <w:vAlign w:val="center"/>
-            <w:hideMark/>
-          </w:tcPr>
-          <w:p>
-            <w:pPr>
-              <w:spacing w:after="0" w:line="240" w:lineRule="auto"/>
-              <w:rPr>
-                <w:rFonts w:eastAsia="Times New Roman" w:cs="Times New Roman"/>
-                <w:color w:val="000000"/>
-                <w:szCs w:val="26"/>
-              </w:rPr>
-            </w:pPr>
-            <w:r>
-              <w:rPr>
-                <w:rFonts w:eastAsia="Times New Roman" w:cs="Times New Roman"/>
-                <w:color w:val="000000"/>
-                <w:szCs w:val="26"/>
-              </w:rPr>
-              <w:t>Not Null</w:t>
-            </w:r>
-          </w:p>
-        </w:tc>
-        <w:tc>
-          <w:tcPr>
-            <w:tcW w:w="3080" w:type="dxa"/>
-            <w:tcBorders>
-              <w:top w:val="single" w:sz="4" w:space="0" w:color="auto"/>
-              <w:left w:val="nil"/>
-              <w:bottom w:val="single" w:sz="4" w:space="0" w:color="auto"/>
-              <w:right w:val="single" w:sz="4" w:space="0" w:color="auto"/>
-            </w:tcBorders>
-            <w:shd w:val="clear" w:color="auto" w:fill="auto"/>
-            <w:vAlign w:val="center"/>
-            <w:hideMark/>
-          </w:tcPr>
-          <w:p>
-            <w:pPr>
-              <w:spacing w:after="0" w:line="240" w:lineRule="auto"/>
-              <w:rPr>
-                <w:rFonts w:eastAsia="Times New Roman" w:cs="Times New Roman"/>
-                <w:color w:val="000000"/>
-                <w:szCs w:val="26"/>
-              </w:rPr>
-            </w:pPr>
-            <w:r>
-              <w:rPr>
-                <w:rFonts w:eastAsia="Times New Roman" w:cs="Times New Roman"/>
-                <w:color w:val="000000"/>
-                <w:szCs w:val="26"/>
-              </w:rPr>
-              <w:t>Description</w:t>
-            </w:r>
-          </w:p>
-        </w:tc>
-      </w:tr>
-      <w:tr>
-        <w:trPr>
-          <w:trHeight w:val="330"/>
-        </w:trPr>
-        <w:tc>
-          <w:tcPr>
-            <w:tcW w:w="1760" w:type="dxa"/>
-            <w:tcBorders>
-              <w:top w:val="nil"/>
-              <w:left w:val="single" w:sz="4" w:space="0" w:color="auto"/>
-              <w:bottom w:val="single" w:sz="4" w:space="0" w:color="auto"/>
-              <w:right w:val="single" w:sz="4" w:space="0" w:color="auto"/>
-            </w:tcBorders>
-            <w:shd w:val="clear" w:color="auto" w:fill="auto"/>
-            <w:vAlign w:val="center"/>
-            <w:hideMark/>
-          </w:tcPr>
-          <w:p>
-            <w:pPr>
-              <w:spacing w:after="0" w:line="240" w:lineRule="auto"/>
-              <w:jc w:val="both"/>
-              <w:rPr>
-                <w:rFonts w:eastAsia="Times New Roman" w:cs="Times New Roman"/>
-                <w:color w:val="000000"/>
-                <w:szCs w:val="26"/>
-              </w:rPr>
-            </w:pPr>
-            <w:r>
-              <w:rPr>
-                <w:rFonts w:eastAsia="Times New Roman" w:cs="Times New Roman"/>
-                <w:color w:val="000000"/>
-                <w:szCs w:val="26"/>
-              </w:rPr>
-              <w:t>id</w:t>
-            </w:r>
-          </w:p>
-        </w:tc>
-        <w:tc>
-          <w:tcPr>
-            <w:tcW w:w="1720" w:type="dxa"/>
-            <w:tcBorders>
-              <w:top w:val="nil"/>
-              <w:left w:val="nil"/>
-              <w:bottom w:val="single" w:sz="4" w:space="0" w:color="auto"/>
-              <w:right w:val="single" w:sz="4" w:space="0" w:color="auto"/>
-            </w:tcBorders>
-            <w:shd w:val="clear" w:color="auto" w:fill="auto"/>
-            <w:vAlign w:val="center"/>
-            <w:hideMark/>
-          </w:tcPr>
-          <w:p>
-            <w:pPr>
-              <w:spacing w:after="0" w:line="240" w:lineRule="auto"/>
-              <w:jc w:val="both"/>
-              <w:rPr>
-                <w:rFonts w:eastAsia="Times New Roman" w:cs="Times New Roman"/>
-                <w:color w:val="000000"/>
-                <w:szCs w:val="26"/>
-              </w:rPr>
-            </w:pPr>
-            <w:r>
-              <w:rPr>
-                <w:rFonts w:eastAsia="Times New Roman" w:cs="Times New Roman"/>
-                <w:color w:val="000000"/>
-                <w:szCs w:val="26"/>
-              </w:rPr>
-              <w:t>Long</w:t>
-            </w:r>
-          </w:p>
-        </w:tc>
-        <w:tc>
-          <w:tcPr>
-            <w:tcW w:w="1682" w:type="dxa"/>
-            <w:tcBorders>
-              <w:top w:val="nil"/>
-              <w:left w:val="nil"/>
-              <w:bottom w:val="single" w:sz="4" w:space="0" w:color="auto"/>
-              <w:right w:val="single" w:sz="4" w:space="0" w:color="auto"/>
-            </w:tcBorders>
-            <w:shd w:val="clear" w:color="auto" w:fill="auto"/>
-            <w:noWrap/>
-            <w:vAlign w:val="center"/>
-            <w:hideMark/>
-          </w:tcPr>
-          <w:p>
-            <w:pPr>
-              <w:spacing w:after="0" w:line="240" w:lineRule="auto"/>
-              <w:jc w:val="center"/>
-              <w:rPr>
-                <w:rFonts w:eastAsia="Times New Roman" w:cs="Times New Roman"/>
-                <w:color w:val="000000"/>
-                <w:sz w:val="22"/>
-              </w:rPr>
-            </w:pPr>
-            <w:r>
-              <w:rPr>
-                <w:rFonts w:eastAsia="Times New Roman" w:cs="Times New Roman"/>
-                <w:color w:val="000000"/>
-                <w:sz w:val="22"/>
-              </w:rPr>
-              <w:t>Y</w:t>
-            </w:r>
-          </w:p>
-        </w:tc>
-        <w:tc>
-          <w:tcPr>
-            <w:tcW w:w="1264" w:type="dxa"/>
-            <w:tcBorders>
-              <w:top w:val="nil"/>
-              <w:left w:val="nil"/>
-              <w:bottom w:val="single" w:sz="4" w:space="0" w:color="auto"/>
-              <w:right w:val="single" w:sz="4" w:space="0" w:color="auto"/>
-            </w:tcBorders>
-            <w:shd w:val="clear" w:color="auto" w:fill="auto"/>
-            <w:noWrap/>
-            <w:vAlign w:val="center"/>
-            <w:hideMark/>
-          </w:tcPr>
-          <w:p>
-            <w:pPr>
-              <w:spacing w:after="0" w:line="240" w:lineRule="auto"/>
-              <w:jc w:val="center"/>
-              <w:rPr>
-                <w:rFonts w:eastAsia="Times New Roman" w:cs="Times New Roman"/>
-                <w:color w:val="000000"/>
-                <w:sz w:val="22"/>
-              </w:rPr>
-            </w:pPr>
-            <w:r>
-              <w:rPr>
-                <w:rFonts w:eastAsia="Times New Roman" w:cs="Times New Roman"/>
-                <w:color w:val="000000"/>
-                <w:sz w:val="22"/>
-              </w:rPr>
-              <w:t>Y</w:t>
-            </w:r>
-          </w:p>
-        </w:tc>
-        <w:tc>
-          <w:tcPr>
-            <w:tcW w:w="3080" w:type="dxa"/>
-            <w:tcBorders>
-              <w:top w:val="nil"/>
-              <w:left w:val="nil"/>
-              <w:bottom w:val="single" w:sz="4" w:space="0" w:color="auto"/>
-              <w:right w:val="single" w:sz="4" w:space="0" w:color="auto"/>
-            </w:tcBorders>
-            <w:shd w:val="clear" w:color="auto" w:fill="auto"/>
-            <w:vAlign w:val="center"/>
-            <w:hideMark/>
-          </w:tcPr>
-          <w:p>
-            <w:pPr>
-              <w:spacing w:after="0" w:line="240" w:lineRule="auto"/>
-              <w:jc w:val="both"/>
-              <w:rPr>
-                <w:rFonts w:eastAsia="Times New Roman" w:cs="Times New Roman"/>
-                <w:color w:val="000000"/>
-                <w:szCs w:val="26"/>
-              </w:rPr>
-            </w:pPr>
-            <w:r>
-              <w:rPr>
-                <w:rFonts w:eastAsia="Times New Roman" w:cs="Times New Roman"/>
-                <w:color w:val="000000"/>
-                <w:szCs w:val="26"/>
-              </w:rPr>
-              <w:t>ID</w:t>
-            </w:r>
-          </w:p>
-        </w:tc>
-      </w:tr>
-      <w:tr>
-        <w:trPr>
-          <w:trHeight w:val="330"/>
-        </w:trPr>
-        <w:tc>
-          <w:tcPr>
-            <w:tcW w:w="1760" w:type="dxa"/>
-            <w:tcBorders>
-              <w:top w:val="nil"/>
-              <w:left w:val="single" w:sz="4" w:space="0" w:color="auto"/>
-              <w:bottom w:val="single" w:sz="4" w:space="0" w:color="auto"/>
-              <w:right w:val="single" w:sz="4" w:space="0" w:color="auto"/>
-            </w:tcBorders>
-            <w:shd w:val="clear" w:color="auto" w:fill="auto"/>
-            <w:vAlign w:val="center"/>
-            <w:hideMark/>
-          </w:tcPr>
-          <w:p>
-            <w:pPr>
-              <w:spacing w:after="0" w:line="240" w:lineRule="auto"/>
-              <w:jc w:val="both"/>
-              <w:rPr>
-                <w:rFonts w:eastAsia="Times New Roman" w:cs="Times New Roman"/>
-                <w:color w:val="000000"/>
-                <w:szCs w:val="26"/>
-              </w:rPr>
-            </w:pPr>
-            <w:r>
-              <w:rPr>
-                <w:rFonts w:eastAsia="Times New Roman" w:cs="Times New Roman"/>
-                <w:color w:val="000000"/>
-                <w:szCs w:val="26"/>
-              </w:rPr>
-              <w:t>sender</w:t>
-            </w:r>
-          </w:p>
-        </w:tc>
-        <w:tc>
-          <w:tcPr>
-            <w:tcW w:w="1720" w:type="dxa"/>
-            <w:tcBorders>
-              <w:top w:val="nil"/>
-              <w:left w:val="nil"/>
-              <w:bottom w:val="single" w:sz="4" w:space="0" w:color="auto"/>
-              <w:right w:val="single" w:sz="4" w:space="0" w:color="auto"/>
-            </w:tcBorders>
-            <w:shd w:val="clear" w:color="auto" w:fill="auto"/>
-            <w:vAlign w:val="center"/>
-            <w:hideMark/>
-          </w:tcPr>
-          <w:p>
-            <w:pPr>
-              <w:spacing w:after="0" w:line="240" w:lineRule="auto"/>
-              <w:rPr>
-                <w:rFonts w:eastAsia="Times New Roman" w:cs="Times New Roman"/>
-                <w:color w:val="000000"/>
-                <w:szCs w:val="26"/>
-              </w:rPr>
-            </w:pPr>
-            <w:r>
-              <w:rPr>
-                <w:rFonts w:eastAsia="Times New Roman" w:cs="Times New Roman"/>
-                <w:color w:val="000000"/>
-                <w:szCs w:val="26"/>
-              </w:rPr>
-              <w:t>Varchar (100)</w:t>
-            </w:r>
-          </w:p>
-        </w:tc>
-        <w:tc>
-          <w:tcPr>
-            <w:tcW w:w="1682" w:type="dxa"/>
-            <w:tcBorders>
-              <w:top w:val="nil"/>
-              <w:left w:val="nil"/>
-              <w:bottom w:val="single" w:sz="4" w:space="0" w:color="auto"/>
-              <w:right w:val="single" w:sz="4" w:space="0" w:color="auto"/>
-            </w:tcBorders>
-            <w:shd w:val="clear" w:color="auto" w:fill="auto"/>
-            <w:noWrap/>
-            <w:vAlign w:val="center"/>
-            <w:hideMark/>
-          </w:tcPr>
-          <w:p>
-            <w:pPr>
-              <w:spacing w:after="0" w:line="240" w:lineRule="auto"/>
-              <w:jc w:val="center"/>
-              <w:rPr>
-                <w:rFonts w:eastAsia="Times New Roman" w:cs="Times New Roman"/>
-                <w:color w:val="000000"/>
-                <w:sz w:val="22"/>
-              </w:rPr>
-            </w:pPr>
-            <w:r>
-              <w:rPr>
-                <w:rFonts w:eastAsia="Times New Roman" w:cs="Times New Roman"/>
-                <w:color w:val="000000"/>
-                <w:sz w:val="22"/>
-              </w:rPr>
-              <w:t>N</w:t>
-            </w:r>
-          </w:p>
-        </w:tc>
-        <w:tc>
-          <w:tcPr>
-            <w:tcW w:w="1264" w:type="dxa"/>
-            <w:tcBorders>
-              <w:top w:val="nil"/>
-              <w:left w:val="nil"/>
-              <w:bottom w:val="single" w:sz="4" w:space="0" w:color="auto"/>
-              <w:right w:val="single" w:sz="4" w:space="0" w:color="auto"/>
-            </w:tcBorders>
-            <w:shd w:val="clear" w:color="auto" w:fill="auto"/>
-            <w:noWrap/>
-            <w:vAlign w:val="center"/>
-            <w:hideMark/>
-          </w:tcPr>
-          <w:p>
-            <w:pPr>
-              <w:spacing w:after="0" w:line="240" w:lineRule="auto"/>
-              <w:jc w:val="center"/>
-              <w:rPr>
-                <w:rFonts w:eastAsia="Times New Roman" w:cs="Times New Roman"/>
-                <w:color w:val="000000"/>
-                <w:sz w:val="22"/>
-              </w:rPr>
-            </w:pPr>
-            <w:r>
-              <w:rPr>
-                <w:rFonts w:eastAsia="Times New Roman" w:cs="Times New Roman"/>
-                <w:color w:val="000000"/>
-                <w:sz w:val="22"/>
-              </w:rPr>
-              <w:t>Y</w:t>
-            </w:r>
-          </w:p>
-        </w:tc>
-        <w:tc>
-          <w:tcPr>
-            <w:tcW w:w="3080" w:type="dxa"/>
-            <w:tcBorders>
-              <w:top w:val="nil"/>
-              <w:left w:val="nil"/>
-              <w:bottom w:val="single" w:sz="4" w:space="0" w:color="auto"/>
-              <w:right w:val="single" w:sz="4" w:space="0" w:color="auto"/>
-            </w:tcBorders>
-            <w:shd w:val="clear" w:color="auto" w:fill="auto"/>
-            <w:vAlign w:val="center"/>
-            <w:hideMark/>
-          </w:tcPr>
-          <w:p>
-            <w:pPr>
-              <w:spacing w:after="0" w:line="240" w:lineRule="auto"/>
-              <w:jc w:val="both"/>
-              <w:rPr>
-                <w:rFonts w:eastAsia="Times New Roman" w:cs="Times New Roman"/>
-                <w:color w:val="000000"/>
-                <w:szCs w:val="26"/>
-              </w:rPr>
-            </w:pPr>
-            <w:r>
-              <w:rPr>
-                <w:rFonts w:eastAsia="Times New Roman" w:cs="Times New Roman"/>
-                <w:color w:val="000000"/>
-                <w:szCs w:val="26"/>
-              </w:rPr>
-              <w:t>Email Sender</w:t>
-            </w:r>
-          </w:p>
-        </w:tc>
-      </w:tr>
-      <w:tr>
-        <w:trPr>
-          <w:trHeight w:val="330"/>
-        </w:trPr>
-        <w:tc>
-          <w:tcPr>
-            <w:tcW w:w="1760" w:type="dxa"/>
-            <w:tcBorders>
-              <w:top w:val="nil"/>
-              <w:left w:val="single" w:sz="4" w:space="0" w:color="auto"/>
-              <w:bottom w:val="single" w:sz="4" w:space="0" w:color="auto"/>
-              <w:right w:val="single" w:sz="4" w:space="0" w:color="auto"/>
-            </w:tcBorders>
-            <w:shd w:val="clear" w:color="auto" w:fill="auto"/>
-            <w:vAlign w:val="center"/>
-            <w:hideMark/>
-          </w:tcPr>
-          <w:p>
-            <w:pPr>
-              <w:spacing w:after="0" w:line="240" w:lineRule="auto"/>
-              <w:jc w:val="both"/>
-              <w:rPr>
-                <w:rFonts w:eastAsia="Times New Roman" w:cs="Times New Roman"/>
-                <w:color w:val="000000"/>
-                <w:szCs w:val="26"/>
-              </w:rPr>
-            </w:pPr>
-            <w:r>
-              <w:rPr>
-                <w:rFonts w:eastAsia="Times New Roman" w:cs="Times New Roman"/>
-                <w:color w:val="000000"/>
-                <w:szCs w:val="26"/>
-              </w:rPr>
-              <w:t>title</w:t>
-            </w:r>
-          </w:p>
-        </w:tc>
-        <w:tc>
-          <w:tcPr>
-            <w:tcW w:w="1720" w:type="dxa"/>
-            <w:tcBorders>
-              <w:top w:val="nil"/>
-              <w:left w:val="nil"/>
-              <w:bottom w:val="single" w:sz="4" w:space="0" w:color="auto"/>
-              <w:right w:val="single" w:sz="4" w:space="0" w:color="auto"/>
-            </w:tcBorders>
-            <w:shd w:val="clear" w:color="auto" w:fill="auto"/>
-            <w:vAlign w:val="center"/>
-            <w:hideMark/>
-          </w:tcPr>
-          <w:p>
-            <w:pPr>
-              <w:spacing w:after="0" w:line="240" w:lineRule="auto"/>
-              <w:rPr>
-                <w:rFonts w:eastAsia="Times New Roman" w:cs="Times New Roman"/>
-                <w:color w:val="000000"/>
-                <w:szCs w:val="26"/>
-              </w:rPr>
-            </w:pPr>
-            <w:r>
-              <w:rPr>
-                <w:rFonts w:eastAsia="Times New Roman" w:cs="Times New Roman"/>
-                <w:color w:val="000000"/>
-                <w:szCs w:val="26"/>
-              </w:rPr>
-              <w:t>Varchar (255)</w:t>
-            </w:r>
-          </w:p>
-        </w:tc>
-        <w:tc>
-          <w:tcPr>
-            <w:tcW w:w="1682" w:type="dxa"/>
-            <w:tcBorders>
-              <w:top w:val="nil"/>
-              <w:left w:val="nil"/>
-              <w:bottom w:val="single" w:sz="4" w:space="0" w:color="auto"/>
-              <w:right w:val="single" w:sz="4" w:space="0" w:color="auto"/>
-            </w:tcBorders>
-            <w:shd w:val="clear" w:color="auto" w:fill="auto"/>
-            <w:noWrap/>
-            <w:vAlign w:val="center"/>
-            <w:hideMark/>
-          </w:tcPr>
-          <w:p>
-            <w:pPr>
-              <w:spacing w:after="0" w:line="240" w:lineRule="auto"/>
-              <w:jc w:val="center"/>
-              <w:rPr>
-                <w:rFonts w:eastAsia="Times New Roman" w:cs="Times New Roman"/>
-                <w:color w:val="000000"/>
-                <w:sz w:val="22"/>
-              </w:rPr>
-            </w:pPr>
-            <w:r>
-              <w:rPr>
-                <w:rFonts w:eastAsia="Times New Roman" w:cs="Times New Roman"/>
-                <w:color w:val="000000"/>
-                <w:sz w:val="22"/>
-              </w:rPr>
-              <w:t>N</w:t>
-            </w:r>
-          </w:p>
-        </w:tc>
-        <w:tc>
-          <w:tcPr>
-            <w:tcW w:w="1264" w:type="dxa"/>
-            <w:tcBorders>
-              <w:top w:val="nil"/>
-              <w:left w:val="nil"/>
-              <w:bottom w:val="single" w:sz="4" w:space="0" w:color="auto"/>
-              <w:right w:val="single" w:sz="4" w:space="0" w:color="auto"/>
-            </w:tcBorders>
-            <w:shd w:val="clear" w:color="auto" w:fill="auto"/>
-            <w:noWrap/>
-            <w:vAlign w:val="center"/>
-            <w:hideMark/>
-          </w:tcPr>
-          <w:p>
-            <w:pPr>
-              <w:spacing w:after="0" w:line="240" w:lineRule="auto"/>
-              <w:jc w:val="center"/>
-              <w:rPr>
-                <w:rFonts w:eastAsia="Times New Roman" w:cs="Times New Roman"/>
-                <w:color w:val="000000"/>
-                <w:sz w:val="22"/>
-              </w:rPr>
-            </w:pPr>
-            <w:r>
-              <w:rPr>
-                <w:rFonts w:eastAsia="Times New Roman" w:cs="Times New Roman"/>
-                <w:color w:val="000000"/>
-                <w:sz w:val="22"/>
-              </w:rPr>
-              <w:t>Y</w:t>
-            </w:r>
-          </w:p>
-        </w:tc>
-        <w:tc>
-          <w:tcPr>
-            <w:tcW w:w="3080" w:type="dxa"/>
-            <w:tcBorders>
-              <w:top w:val="nil"/>
-              <w:left w:val="nil"/>
-              <w:bottom w:val="single" w:sz="4" w:space="0" w:color="auto"/>
-              <w:right w:val="single" w:sz="4" w:space="0" w:color="auto"/>
-            </w:tcBorders>
-            <w:shd w:val="clear" w:color="auto" w:fill="auto"/>
-            <w:vAlign w:val="center"/>
-            <w:hideMark/>
-          </w:tcPr>
-          <w:p>
-            <w:pPr>
-              <w:spacing w:after="0" w:line="240" w:lineRule="auto"/>
-              <w:jc w:val="both"/>
-              <w:rPr>
-                <w:rFonts w:eastAsia="Times New Roman" w:cs="Times New Roman"/>
-                <w:color w:val="000000"/>
-                <w:szCs w:val="26"/>
-              </w:rPr>
-            </w:pPr>
-            <w:r>
-              <w:rPr>
-                <w:rFonts w:eastAsia="Times New Roman" w:cs="Times New Roman"/>
-                <w:color w:val="000000"/>
-                <w:szCs w:val="26"/>
-              </w:rPr>
-              <w:t>Title</w:t>
-            </w:r>
-          </w:p>
-        </w:tc>
-      </w:tr>
-      <w:tr>
-        <w:trPr>
-          <w:trHeight w:val="330"/>
-        </w:trPr>
-        <w:tc>
-          <w:tcPr>
-            <w:tcW w:w="1760" w:type="dxa"/>
-            <w:tcBorders>
-              <w:top w:val="nil"/>
-              <w:left w:val="single" w:sz="4" w:space="0" w:color="auto"/>
-              <w:bottom w:val="single" w:sz="4" w:space="0" w:color="auto"/>
-              <w:right w:val="single" w:sz="4" w:space="0" w:color="auto"/>
-            </w:tcBorders>
-            <w:shd w:val="clear" w:color="auto" w:fill="auto"/>
-            <w:vAlign w:val="center"/>
-            <w:hideMark/>
-          </w:tcPr>
-          <w:p>
-            <w:pPr>
-              <w:spacing w:after="0" w:line="240" w:lineRule="auto"/>
-              <w:jc w:val="both"/>
-              <w:rPr>
-                <w:rFonts w:eastAsia="Times New Roman" w:cs="Times New Roman"/>
-                <w:color w:val="000000"/>
-                <w:szCs w:val="26"/>
-              </w:rPr>
-            </w:pPr>
-            <w:r>
-              <w:rPr>
-                <w:rFonts w:eastAsia="Times New Roman" w:cs="Times New Roman"/>
-                <w:color w:val="000000"/>
-                <w:szCs w:val="26"/>
-              </w:rPr>
-              <w:t>content</w:t>
-            </w:r>
-          </w:p>
-        </w:tc>
-        <w:tc>
-          <w:tcPr>
-            <w:tcW w:w="1720" w:type="dxa"/>
-            <w:tcBorders>
-              <w:top w:val="nil"/>
-              <w:left w:val="nil"/>
-              <w:bottom w:val="single" w:sz="4" w:space="0" w:color="auto"/>
-              <w:right w:val="single" w:sz="4" w:space="0" w:color="auto"/>
-            </w:tcBorders>
-            <w:shd w:val="clear" w:color="auto" w:fill="auto"/>
-            <w:vAlign w:val="center"/>
-            <w:hideMark/>
-          </w:tcPr>
-          <w:p>
-            <w:pPr>
-              <w:spacing w:after="0" w:line="240" w:lineRule="auto"/>
-              <w:jc w:val="both"/>
-              <w:rPr>
-                <w:rFonts w:eastAsia="Times New Roman" w:cs="Times New Roman"/>
-                <w:color w:val="000000"/>
-                <w:szCs w:val="26"/>
-              </w:rPr>
-            </w:pPr>
-            <w:r>
-              <w:rPr>
-                <w:rFonts w:eastAsia="Times New Roman" w:cs="Times New Roman"/>
-                <w:color w:val="000000"/>
-                <w:szCs w:val="26"/>
-              </w:rPr>
-              <w:t>Varchar (200)</w:t>
-            </w:r>
-          </w:p>
-        </w:tc>
-        <w:tc>
-          <w:tcPr>
-            <w:tcW w:w="1682" w:type="dxa"/>
-            <w:tcBorders>
-              <w:top w:val="nil"/>
-              <w:left w:val="nil"/>
-              <w:bottom w:val="single" w:sz="4" w:space="0" w:color="auto"/>
-              <w:right w:val="single" w:sz="4" w:space="0" w:color="auto"/>
-            </w:tcBorders>
-            <w:shd w:val="clear" w:color="auto" w:fill="auto"/>
-            <w:noWrap/>
-            <w:vAlign w:val="center"/>
-            <w:hideMark/>
-          </w:tcPr>
-          <w:p>
-            <w:pPr>
-              <w:spacing w:after="0" w:line="240" w:lineRule="auto"/>
-              <w:jc w:val="center"/>
-              <w:rPr>
-                <w:rFonts w:eastAsia="Times New Roman" w:cs="Times New Roman"/>
-                <w:color w:val="000000"/>
-                <w:sz w:val="22"/>
-              </w:rPr>
-            </w:pPr>
-            <w:r>
-              <w:rPr>
-                <w:rFonts w:eastAsia="Times New Roman" w:cs="Times New Roman"/>
-                <w:color w:val="000000"/>
-                <w:sz w:val="22"/>
-              </w:rPr>
-              <w:t>N</w:t>
-            </w:r>
-          </w:p>
-        </w:tc>
-        <w:tc>
-          <w:tcPr>
-            <w:tcW w:w="1264" w:type="dxa"/>
-            <w:tcBorders>
-              <w:top w:val="nil"/>
-              <w:left w:val="nil"/>
-              <w:bottom w:val="single" w:sz="4" w:space="0" w:color="auto"/>
-              <w:right w:val="single" w:sz="4" w:space="0" w:color="auto"/>
-            </w:tcBorders>
-            <w:shd w:val="clear" w:color="auto" w:fill="auto"/>
-            <w:noWrap/>
-            <w:vAlign w:val="center"/>
-            <w:hideMark/>
-          </w:tcPr>
-          <w:p>
-            <w:pPr>
-              <w:spacing w:after="0" w:line="240" w:lineRule="auto"/>
-              <w:jc w:val="center"/>
-              <w:rPr>
-                <w:rFonts w:eastAsia="Times New Roman" w:cs="Times New Roman"/>
-                <w:color w:val="000000"/>
-                <w:sz w:val="22"/>
-              </w:rPr>
-            </w:pPr>
-            <w:r>
-              <w:rPr>
-                <w:rFonts w:eastAsia="Times New Roman" w:cs="Times New Roman"/>
-                <w:color w:val="000000"/>
-                <w:sz w:val="22"/>
-              </w:rPr>
-              <w:t>Y</w:t>
-            </w:r>
-          </w:p>
-        </w:tc>
-        <w:tc>
-          <w:tcPr>
-            <w:tcW w:w="3080" w:type="dxa"/>
-            <w:tcBorders>
-              <w:top w:val="nil"/>
-              <w:left w:val="nil"/>
-              <w:bottom w:val="single" w:sz="4" w:space="0" w:color="auto"/>
-              <w:right w:val="single" w:sz="4" w:space="0" w:color="auto"/>
-            </w:tcBorders>
-            <w:shd w:val="clear" w:color="auto" w:fill="auto"/>
-            <w:vAlign w:val="center"/>
-            <w:hideMark/>
-          </w:tcPr>
-          <w:p>
-            <w:pPr>
-              <w:spacing w:after="0" w:line="240" w:lineRule="auto"/>
-              <w:jc w:val="both"/>
-              <w:rPr>
-                <w:rFonts w:eastAsia="Times New Roman" w:cs="Times New Roman"/>
-                <w:color w:val="000000"/>
-                <w:szCs w:val="26"/>
-              </w:rPr>
-            </w:pPr>
-            <w:r>
-              <w:rPr>
-                <w:rFonts w:eastAsia="Times New Roman" w:cs="Times New Roman"/>
-                <w:color w:val="000000"/>
-                <w:szCs w:val="26"/>
-              </w:rPr>
-              <w:t>Content</w:t>
-            </w:r>
-          </w:p>
-        </w:tc>
-      </w:tr>
-      <w:tr>
-        <w:trPr>
-          <w:trHeight w:val="330"/>
-        </w:trPr>
-        <w:tc>
-          <w:tcPr>
-            <w:tcW w:w="1760" w:type="dxa"/>
-            <w:tcBorders>
-              <w:top w:val="nil"/>
-              <w:left w:val="single" w:sz="4" w:space="0" w:color="auto"/>
-              <w:bottom w:val="single" w:sz="4" w:space="0" w:color="auto"/>
-              <w:right w:val="single" w:sz="4" w:space="0" w:color="auto"/>
-            </w:tcBorders>
-            <w:shd w:val="clear" w:color="auto" w:fill="auto"/>
-            <w:vAlign w:val="center"/>
-            <w:hideMark/>
-          </w:tcPr>
-          <w:p>
-            <w:pPr>
-              <w:spacing w:after="0" w:line="240" w:lineRule="auto"/>
-              <w:jc w:val="both"/>
-              <w:rPr>
-                <w:rFonts w:eastAsia="Times New Roman" w:cs="Times New Roman"/>
-                <w:color w:val="000000"/>
-                <w:szCs w:val="26"/>
-              </w:rPr>
-            </w:pPr>
-            <w:r>
-              <w:rPr>
-                <w:rFonts w:eastAsia="Times New Roman" w:cs="Times New Roman"/>
-                <w:color w:val="000000"/>
-                <w:szCs w:val="26"/>
-              </w:rPr>
-              <w:t>idcomic</w:t>
-            </w:r>
-          </w:p>
-        </w:tc>
-        <w:tc>
-          <w:tcPr>
-            <w:tcW w:w="1720" w:type="dxa"/>
-            <w:tcBorders>
-              <w:top w:val="nil"/>
-              <w:left w:val="nil"/>
-              <w:bottom w:val="single" w:sz="4" w:space="0" w:color="auto"/>
-              <w:right w:val="single" w:sz="4" w:space="0" w:color="auto"/>
-            </w:tcBorders>
-            <w:shd w:val="clear" w:color="auto" w:fill="auto"/>
-            <w:vAlign w:val="center"/>
-            <w:hideMark/>
-          </w:tcPr>
-          <w:p>
-            <w:pPr>
-              <w:spacing w:after="0" w:line="240" w:lineRule="auto"/>
-              <w:rPr>
-                <w:rFonts w:eastAsia="Times New Roman" w:cs="Times New Roman"/>
-                <w:color w:val="000000"/>
-                <w:szCs w:val="26"/>
-              </w:rPr>
-            </w:pPr>
-            <w:r>
-              <w:rPr>
-                <w:rFonts w:eastAsia="Times New Roman" w:cs="Times New Roman"/>
-                <w:color w:val="000000"/>
-                <w:szCs w:val="26"/>
-              </w:rPr>
-              <w:t>Long</w:t>
-            </w:r>
-          </w:p>
-        </w:tc>
-        <w:tc>
-          <w:tcPr>
-            <w:tcW w:w="1682" w:type="dxa"/>
-            <w:tcBorders>
-              <w:top w:val="nil"/>
-              <w:left w:val="nil"/>
-              <w:bottom w:val="single" w:sz="4" w:space="0" w:color="auto"/>
-              <w:right w:val="single" w:sz="4" w:space="0" w:color="auto"/>
-            </w:tcBorders>
-            <w:shd w:val="clear" w:color="auto" w:fill="auto"/>
-            <w:noWrap/>
-            <w:vAlign w:val="center"/>
-            <w:hideMark/>
-          </w:tcPr>
-          <w:p>
-            <w:pPr>
-              <w:spacing w:after="0" w:line="240" w:lineRule="auto"/>
-              <w:jc w:val="center"/>
-              <w:rPr>
-                <w:rFonts w:eastAsia="Times New Roman" w:cs="Times New Roman"/>
-                <w:color w:val="000000"/>
-                <w:sz w:val="22"/>
-              </w:rPr>
-            </w:pPr>
-            <w:r>
-              <w:rPr>
-                <w:rFonts w:eastAsia="Times New Roman" w:cs="Times New Roman"/>
-                <w:color w:val="000000"/>
-                <w:sz w:val="22"/>
-              </w:rPr>
-              <w:t>N</w:t>
-            </w:r>
-          </w:p>
-        </w:tc>
-        <w:tc>
-          <w:tcPr>
-            <w:tcW w:w="1264" w:type="dxa"/>
-            <w:tcBorders>
-              <w:top w:val="nil"/>
-              <w:left w:val="nil"/>
-              <w:bottom w:val="single" w:sz="4" w:space="0" w:color="auto"/>
-              <w:right w:val="single" w:sz="4" w:space="0" w:color="auto"/>
-            </w:tcBorders>
-            <w:shd w:val="clear" w:color="auto" w:fill="auto"/>
-            <w:noWrap/>
-            <w:vAlign w:val="center"/>
-            <w:hideMark/>
-          </w:tcPr>
-          <w:p>
-            <w:pPr>
-              <w:spacing w:after="0" w:line="240" w:lineRule="auto"/>
-              <w:jc w:val="center"/>
-              <w:rPr>
-                <w:rFonts w:eastAsia="Times New Roman" w:cs="Times New Roman"/>
-                <w:color w:val="000000"/>
-                <w:sz w:val="22"/>
-              </w:rPr>
-            </w:pPr>
-            <w:r>
-              <w:rPr>
-                <w:rFonts w:eastAsia="Times New Roman" w:cs="Times New Roman"/>
-                <w:color w:val="000000"/>
-                <w:sz w:val="22"/>
-              </w:rPr>
-              <w:t>Y</w:t>
-            </w:r>
-          </w:p>
-        </w:tc>
-        <w:tc>
-          <w:tcPr>
-            <w:tcW w:w="3080" w:type="dxa"/>
-            <w:tcBorders>
-              <w:top w:val="nil"/>
-              <w:left w:val="nil"/>
-              <w:bottom w:val="single" w:sz="4" w:space="0" w:color="auto"/>
-              <w:right w:val="single" w:sz="4" w:space="0" w:color="auto"/>
-            </w:tcBorders>
-            <w:shd w:val="clear" w:color="auto" w:fill="auto"/>
-            <w:vAlign w:val="center"/>
-            <w:hideMark/>
-          </w:tcPr>
-          <w:p>
-            <w:pPr>
-              <w:spacing w:after="0" w:line="240" w:lineRule="auto"/>
-              <w:jc w:val="both"/>
-              <w:rPr>
-                <w:rFonts w:eastAsia="Times New Roman" w:cs="Times New Roman"/>
-                <w:color w:val="000000"/>
-                <w:szCs w:val="26"/>
-              </w:rPr>
-            </w:pPr>
-            <w:r>
-              <w:rPr>
-                <w:rFonts w:eastAsia="Times New Roman" w:cs="Times New Roman"/>
-                <w:color w:val="000000"/>
-                <w:szCs w:val="26"/>
-              </w:rPr>
-              <w:t>ID Comic</w:t>
-            </w:r>
-          </w:p>
-        </w:tc>
-      </w:tr>
-      <w:tr>
-        <w:trPr>
-          <w:trHeight w:val="330"/>
-        </w:trPr>
-        <w:tc>
-          <w:tcPr>
-            <w:tcW w:w="1760" w:type="dxa"/>
-            <w:tcBorders>
-              <w:top w:val="nil"/>
-              <w:left w:val="single" w:sz="4" w:space="0" w:color="auto"/>
-              <w:bottom w:val="single" w:sz="4" w:space="0" w:color="auto"/>
-              <w:right w:val="single" w:sz="4" w:space="0" w:color="auto"/>
-            </w:tcBorders>
-            <w:shd w:val="clear" w:color="auto" w:fill="auto"/>
-            <w:vAlign w:val="center"/>
-            <w:hideMark/>
-          </w:tcPr>
-          <w:p>
-            <w:pPr>
-              <w:spacing w:after="0" w:line="240" w:lineRule="auto"/>
-              <w:jc w:val="both"/>
-              <w:rPr>
-                <w:rFonts w:eastAsia="Times New Roman" w:cs="Times New Roman"/>
-                <w:color w:val="000000"/>
-                <w:szCs w:val="26"/>
-              </w:rPr>
-            </w:pPr>
-            <w:r>
-              <w:rPr>
-                <w:rFonts w:eastAsia="Times New Roman" w:cs="Times New Roman"/>
-                <w:color w:val="000000"/>
-                <w:szCs w:val="26"/>
-              </w:rPr>
-              <w:t>view</w:t>
-            </w:r>
-          </w:p>
-        </w:tc>
-        <w:tc>
-          <w:tcPr>
-            <w:tcW w:w="1720" w:type="dxa"/>
-            <w:tcBorders>
-              <w:top w:val="nil"/>
-              <w:left w:val="nil"/>
-              <w:bottom w:val="single" w:sz="4" w:space="0" w:color="auto"/>
-              <w:right w:val="single" w:sz="4" w:space="0" w:color="auto"/>
-            </w:tcBorders>
-            <w:shd w:val="clear" w:color="auto" w:fill="auto"/>
-            <w:vAlign w:val="center"/>
-            <w:hideMark/>
-          </w:tcPr>
-          <w:p>
-            <w:pPr>
-              <w:spacing w:after="0" w:line="240" w:lineRule="auto"/>
-              <w:rPr>
-                <w:rFonts w:eastAsia="Times New Roman" w:cs="Times New Roman"/>
-                <w:color w:val="000000"/>
-                <w:szCs w:val="26"/>
-              </w:rPr>
-            </w:pPr>
-            <w:r>
-              <w:rPr>
-                <w:rFonts w:eastAsia="Times New Roman" w:cs="Times New Roman"/>
-                <w:color w:val="000000"/>
-                <w:szCs w:val="26"/>
-              </w:rPr>
-              <w:t>Smallint</w:t>
-            </w:r>
-          </w:p>
-        </w:tc>
-        <w:tc>
-          <w:tcPr>
-            <w:tcW w:w="1682" w:type="dxa"/>
-            <w:tcBorders>
-              <w:top w:val="nil"/>
-              <w:left w:val="nil"/>
-              <w:bottom w:val="single" w:sz="4" w:space="0" w:color="auto"/>
-              <w:right w:val="single" w:sz="4" w:space="0" w:color="auto"/>
-            </w:tcBorders>
-            <w:shd w:val="clear" w:color="auto" w:fill="auto"/>
-            <w:noWrap/>
-            <w:vAlign w:val="center"/>
-            <w:hideMark/>
-          </w:tcPr>
-          <w:p>
-            <w:pPr>
-              <w:spacing w:after="0" w:line="240" w:lineRule="auto"/>
-              <w:jc w:val="center"/>
-              <w:rPr>
-                <w:rFonts w:eastAsia="Times New Roman" w:cs="Times New Roman"/>
-                <w:color w:val="000000"/>
-                <w:sz w:val="22"/>
-              </w:rPr>
-            </w:pPr>
-            <w:r>
-              <w:rPr>
-                <w:rFonts w:eastAsia="Times New Roman" w:cs="Times New Roman"/>
-                <w:color w:val="000000"/>
-                <w:sz w:val="22"/>
-              </w:rPr>
-              <w:t>N</w:t>
-            </w:r>
-          </w:p>
-        </w:tc>
-        <w:tc>
-          <w:tcPr>
-            <w:tcW w:w="1264" w:type="dxa"/>
-            <w:tcBorders>
-              <w:top w:val="nil"/>
-              <w:left w:val="nil"/>
-              <w:bottom w:val="single" w:sz="4" w:space="0" w:color="auto"/>
-              <w:right w:val="single" w:sz="4" w:space="0" w:color="auto"/>
-            </w:tcBorders>
-            <w:shd w:val="clear" w:color="auto" w:fill="auto"/>
-            <w:noWrap/>
-            <w:vAlign w:val="center"/>
-            <w:hideMark/>
-          </w:tcPr>
-          <w:p>
-            <w:pPr>
-              <w:spacing w:after="0" w:line="240" w:lineRule="auto"/>
-              <w:jc w:val="center"/>
-              <w:rPr>
-                <w:rFonts w:eastAsia="Times New Roman" w:cs="Times New Roman"/>
-                <w:color w:val="000000"/>
-                <w:sz w:val="22"/>
-              </w:rPr>
-            </w:pPr>
-            <w:r>
-              <w:rPr>
-                <w:rFonts w:eastAsia="Times New Roman" w:cs="Times New Roman"/>
-                <w:color w:val="000000"/>
-                <w:sz w:val="22"/>
-              </w:rPr>
-              <w:t>Y</w:t>
-            </w:r>
-          </w:p>
-        </w:tc>
-        <w:tc>
-          <w:tcPr>
-            <w:tcW w:w="3080" w:type="dxa"/>
-            <w:tcBorders>
-              <w:top w:val="nil"/>
-              <w:left w:val="nil"/>
-              <w:bottom w:val="single" w:sz="4" w:space="0" w:color="auto"/>
-              <w:right w:val="single" w:sz="4" w:space="0" w:color="auto"/>
-            </w:tcBorders>
-            <w:shd w:val="clear" w:color="auto" w:fill="auto"/>
-            <w:vAlign w:val="center"/>
-            <w:hideMark/>
-          </w:tcPr>
-          <w:p>
-            <w:pPr>
-              <w:spacing w:after="0" w:line="240" w:lineRule="auto"/>
-              <w:jc w:val="both"/>
-              <w:rPr>
-                <w:rFonts w:eastAsia="Times New Roman" w:cs="Times New Roman"/>
-                <w:color w:val="000000"/>
-                <w:szCs w:val="26"/>
-              </w:rPr>
-            </w:pPr>
-            <w:r>
-              <w:rPr>
-                <w:rFonts w:eastAsia="Times New Roman" w:cs="Times New Roman"/>
-                <w:color w:val="000000"/>
-                <w:szCs w:val="26"/>
-              </w:rPr>
-              <w:t>Seen or not seen</w:t>
-            </w:r>
-          </w:p>
-        </w:tc>
-      </w:tr>
-      <w:tr>
-        <w:trPr>
-          <w:trHeight w:val="330"/>
-        </w:trPr>
-        <w:tc>
-          <w:tcPr>
-            <w:tcW w:w="1760" w:type="dxa"/>
-            <w:tcBorders>
-              <w:top w:val="single" w:sz="4" w:space="0" w:color="auto"/>
-              <w:left w:val="single" w:sz="4" w:space="0" w:color="auto"/>
-              <w:bottom w:val="single" w:sz="4" w:space="0" w:color="auto"/>
-              <w:right w:val="single" w:sz="4" w:space="0" w:color="auto"/>
-            </w:tcBorders>
-            <w:shd w:val="clear" w:color="auto" w:fill="auto"/>
-            <w:vAlign w:val="center"/>
-            <w:hideMark/>
-          </w:tcPr>
-          <w:p>
-            <w:pPr>
-              <w:spacing w:after="0" w:line="240" w:lineRule="auto"/>
-              <w:jc w:val="both"/>
-              <w:rPr>
-                <w:rFonts w:eastAsia="Times New Roman" w:cs="Times New Roman"/>
-                <w:color w:val="000000"/>
-                <w:szCs w:val="26"/>
-              </w:rPr>
-            </w:pPr>
-            <w:r>
-              <w:rPr>
-                <w:rFonts w:eastAsia="Times New Roman" w:cs="Times New Roman"/>
-                <w:color w:val="000000"/>
-                <w:szCs w:val="26"/>
-              </w:rPr>
-              <w:t>status</w:t>
-            </w:r>
-          </w:p>
-        </w:tc>
-        <w:tc>
-          <w:tcPr>
-            <w:tcW w:w="1720" w:type="dxa"/>
-            <w:tcBorders>
-              <w:top w:val="single" w:sz="4" w:space="0" w:color="auto"/>
-              <w:left w:val="nil"/>
-              <w:bottom w:val="single" w:sz="4" w:space="0" w:color="auto"/>
-              <w:right w:val="single" w:sz="4" w:space="0" w:color="auto"/>
-            </w:tcBorders>
-            <w:shd w:val="clear" w:color="auto" w:fill="auto"/>
-            <w:vAlign w:val="center"/>
-            <w:hideMark/>
-          </w:tcPr>
-          <w:p>
-            <w:pPr>
-              <w:spacing w:after="0" w:line="240" w:lineRule="auto"/>
-              <w:jc w:val="both"/>
-              <w:rPr>
-                <w:rFonts w:eastAsia="Times New Roman" w:cs="Times New Roman"/>
-                <w:color w:val="000000"/>
-                <w:szCs w:val="26"/>
-              </w:rPr>
-            </w:pPr>
-            <w:r>
-              <w:rPr>
-                <w:rFonts w:eastAsia="Times New Roman" w:cs="Times New Roman"/>
-                <w:color w:val="000000"/>
-                <w:szCs w:val="26"/>
-              </w:rPr>
-              <w:t>Smallint</w:t>
-            </w:r>
-          </w:p>
-        </w:tc>
-        <w:tc>
-          <w:tcPr>
-            <w:tcW w:w="1682" w:type="dxa"/>
-            <w:tcBorders>
-              <w:top w:val="single" w:sz="4" w:space="0" w:color="auto"/>
-              <w:left w:val="nil"/>
-              <w:bottom w:val="single" w:sz="4" w:space="0" w:color="auto"/>
-              <w:right w:val="single" w:sz="4" w:space="0" w:color="auto"/>
-            </w:tcBorders>
-            <w:shd w:val="clear" w:color="auto" w:fill="auto"/>
-            <w:noWrap/>
-            <w:vAlign w:val="center"/>
-            <w:hideMark/>
-          </w:tcPr>
-          <w:p>
-            <w:pPr>
-              <w:spacing w:after="0" w:line="240" w:lineRule="auto"/>
-              <w:jc w:val="center"/>
-              <w:rPr>
-                <w:rFonts w:eastAsia="Times New Roman" w:cs="Times New Roman"/>
-                <w:color w:val="000000"/>
-                <w:sz w:val="22"/>
-              </w:rPr>
-            </w:pPr>
-            <w:r>
-              <w:rPr>
-                <w:rFonts w:eastAsia="Times New Roman" w:cs="Times New Roman"/>
-                <w:color w:val="000000"/>
-                <w:sz w:val="22"/>
-              </w:rPr>
-              <w:t>N</w:t>
-            </w:r>
-          </w:p>
-        </w:tc>
-        <w:tc>
-          <w:tcPr>
-            <w:tcW w:w="1264" w:type="dxa"/>
-            <w:tcBorders>
-              <w:top w:val="single" w:sz="4" w:space="0" w:color="auto"/>
-              <w:left w:val="nil"/>
-              <w:bottom w:val="single" w:sz="4" w:space="0" w:color="auto"/>
-              <w:right w:val="single" w:sz="4" w:space="0" w:color="auto"/>
-            </w:tcBorders>
-            <w:shd w:val="clear" w:color="auto" w:fill="auto"/>
-            <w:noWrap/>
-            <w:vAlign w:val="center"/>
-            <w:hideMark/>
-          </w:tcPr>
-          <w:p>
-            <w:pPr>
-              <w:spacing w:after="0" w:line="240" w:lineRule="auto"/>
-              <w:jc w:val="center"/>
-              <w:rPr>
-                <w:rFonts w:eastAsia="Times New Roman" w:cs="Times New Roman"/>
-                <w:color w:val="000000"/>
-                <w:sz w:val="22"/>
-              </w:rPr>
-            </w:pPr>
-            <w:r>
-              <w:rPr>
-                <w:rFonts w:eastAsia="Times New Roman" w:cs="Times New Roman"/>
-                <w:color w:val="000000"/>
-                <w:sz w:val="22"/>
-              </w:rPr>
-              <w:t>Y</w:t>
-            </w:r>
-          </w:p>
-        </w:tc>
-        <w:tc>
-          <w:tcPr>
-            <w:tcW w:w="3080" w:type="dxa"/>
-            <w:tcBorders>
-              <w:top w:val="single" w:sz="4" w:space="0" w:color="auto"/>
-              <w:left w:val="nil"/>
-              <w:bottom w:val="single" w:sz="4" w:space="0" w:color="auto"/>
-              <w:right w:val="single" w:sz="4" w:space="0" w:color="auto"/>
-            </w:tcBorders>
-            <w:shd w:val="clear" w:color="auto" w:fill="auto"/>
-            <w:vAlign w:val="center"/>
-            <w:hideMark/>
-          </w:tcPr>
-          <w:p>
-            <w:pPr>
-              <w:spacing w:after="0" w:line="240" w:lineRule="auto"/>
-              <w:jc w:val="both"/>
-              <w:rPr>
-                <w:rFonts w:eastAsia="Times New Roman" w:cs="Times New Roman"/>
-                <w:color w:val="000000"/>
-                <w:szCs w:val="26"/>
-              </w:rPr>
-            </w:pPr>
-            <w:r>
-              <w:rPr>
-                <w:rFonts w:eastAsia="Times New Roman" w:cs="Times New Roman"/>
-                <w:color w:val="000000"/>
-                <w:szCs w:val="26"/>
-              </w:rPr>
-              <w:t>Status</w:t>
-            </w:r>
-          </w:p>
-        </w:tc>
-      </w:tr>
-      <w:tr>
-        <w:trPr>
-          <w:trHeight w:val="330"/>
-        </w:trPr>
-        <w:tc>
-          <w:tcPr>
-            <w:tcW w:w="1760" w:type="dxa"/>
-            <w:tcBorders>
-              <w:top w:val="single" w:sz="4" w:space="0" w:color="auto"/>
-              <w:left w:val="single" w:sz="4" w:space="0" w:color="auto"/>
-              <w:bottom w:val="single" w:sz="4" w:space="0" w:color="auto"/>
-              <w:right w:val="single" w:sz="4" w:space="0" w:color="auto"/>
-            </w:tcBorders>
-            <w:shd w:val="clear" w:color="auto" w:fill="auto"/>
-            <w:vAlign w:val="center"/>
-          </w:tcPr>
-          <w:p>
-            <w:pPr>
-              <w:spacing w:after="0" w:line="240" w:lineRule="auto"/>
-              <w:jc w:val="both"/>
-              <w:rPr>
-                <w:rFonts w:eastAsia="Times New Roman" w:cs="Times New Roman"/>
-                <w:color w:val="000000"/>
-                <w:szCs w:val="26"/>
-              </w:rPr>
-            </w:pPr>
-            <w:r>
-              <w:rPr>
-                <w:rFonts w:eastAsia="Times New Roman" w:cs="Times New Roman"/>
-                <w:color w:val="000000"/>
-                <w:szCs w:val="26"/>
-              </w:rPr>
-              <w:t>created_at</w:t>
-            </w:r>
-          </w:p>
-        </w:tc>
-        <w:tc>
-          <w:tcPr>
-            <w:tcW w:w="1720" w:type="dxa"/>
-            <w:tcBorders>
-              <w:top w:val="single" w:sz="4" w:space="0" w:color="auto"/>
-              <w:left w:val="nil"/>
-              <w:bottom w:val="single" w:sz="4" w:space="0" w:color="auto"/>
-              <w:right w:val="single" w:sz="4" w:space="0" w:color="auto"/>
-            </w:tcBorders>
-            <w:shd w:val="clear" w:color="auto" w:fill="auto"/>
-            <w:vAlign w:val="center"/>
-          </w:tcPr>
-          <w:p>
-            <w:pPr>
-              <w:spacing w:after="0" w:line="240" w:lineRule="auto"/>
-              <w:jc w:val="both"/>
-              <w:rPr>
-                <w:rFonts w:eastAsia="Times New Roman" w:cs="Times New Roman"/>
-                <w:color w:val="000000"/>
-                <w:szCs w:val="26"/>
-              </w:rPr>
-            </w:pPr>
-            <w:r>
-              <w:rPr>
-                <w:rFonts w:eastAsia="Times New Roman" w:cs="Times New Roman"/>
-                <w:color w:val="000000"/>
-                <w:szCs w:val="26"/>
-              </w:rPr>
-              <w:t>Timestamp</w:t>
-            </w:r>
-          </w:p>
-        </w:tc>
-        <w:tc>
-          <w:tcPr>
-            <w:tcW w:w="1682" w:type="dxa"/>
-            <w:tcBorders>
-              <w:top w:val="single" w:sz="4" w:space="0" w:color="auto"/>
-              <w:left w:val="nil"/>
-              <w:bottom w:val="single" w:sz="4" w:space="0" w:color="auto"/>
-              <w:right w:val="single" w:sz="4" w:space="0" w:color="auto"/>
-            </w:tcBorders>
-            <w:shd w:val="clear" w:color="auto" w:fill="auto"/>
-            <w:noWrap/>
-            <w:vAlign w:val="bottom"/>
-          </w:tcPr>
-          <w:p>
-            <w:pPr>
-              <w:spacing w:after="0" w:line="240" w:lineRule="auto"/>
-              <w:jc w:val="center"/>
-              <w:rPr>
-                <w:rFonts w:eastAsia="Times New Roman" w:cs="Times New Roman"/>
-                <w:color w:val="000000"/>
-                <w:sz w:val="22"/>
-              </w:rPr>
-            </w:pPr>
-            <w:r>
-              <w:rPr>
-                <w:rFonts w:eastAsia="Times New Roman" w:cs="Times New Roman"/>
-                <w:color w:val="000000"/>
-                <w:sz w:val="22"/>
-              </w:rPr>
-              <w:t>N</w:t>
-            </w:r>
-          </w:p>
-        </w:tc>
-        <w:tc>
-          <w:tcPr>
-            <w:tcW w:w="1264" w:type="dxa"/>
-            <w:tcBorders>
-              <w:top w:val="single" w:sz="4" w:space="0" w:color="auto"/>
-              <w:left w:val="nil"/>
-              <w:bottom w:val="single" w:sz="4" w:space="0" w:color="auto"/>
-              <w:right w:val="single" w:sz="4" w:space="0" w:color="auto"/>
-            </w:tcBorders>
-            <w:shd w:val="clear" w:color="auto" w:fill="auto"/>
-            <w:noWrap/>
-            <w:vAlign w:val="bottom"/>
-          </w:tcPr>
-          <w:p>
-            <w:pPr>
-              <w:spacing w:after="0" w:line="240" w:lineRule="auto"/>
-              <w:jc w:val="center"/>
-              <w:rPr>
-                <w:rFonts w:eastAsia="Times New Roman" w:cs="Times New Roman"/>
-                <w:color w:val="000000"/>
-                <w:sz w:val="22"/>
-              </w:rPr>
-            </w:pPr>
-            <w:r>
-              <w:rPr>
-                <w:rFonts w:eastAsia="Times New Roman" w:cs="Times New Roman"/>
-                <w:color w:val="000000"/>
-                <w:sz w:val="22"/>
-              </w:rPr>
-              <w:t>Y</w:t>
-            </w:r>
-          </w:p>
-        </w:tc>
-        <w:tc>
-          <w:tcPr>
-            <w:tcW w:w="3080" w:type="dxa"/>
-            <w:tcBorders>
-              <w:top w:val="single" w:sz="4" w:space="0" w:color="auto"/>
-              <w:left w:val="nil"/>
-              <w:bottom w:val="single" w:sz="4" w:space="0" w:color="auto"/>
-              <w:right w:val="single" w:sz="4" w:space="0" w:color="auto"/>
-            </w:tcBorders>
-            <w:shd w:val="clear" w:color="auto" w:fill="auto"/>
-            <w:vAlign w:val="center"/>
-          </w:tcPr>
-          <w:p>
-            <w:pPr>
-              <w:spacing w:after="0" w:line="240" w:lineRule="auto"/>
-              <w:jc w:val="both"/>
-              <w:rPr>
-                <w:rFonts w:eastAsia="Times New Roman" w:cs="Times New Roman"/>
-                <w:color w:val="000000"/>
-                <w:szCs w:val="26"/>
-              </w:rPr>
-            </w:pPr>
-            <w:r>
-              <w:rPr>
-                <w:rFonts w:eastAsia="Times New Roman" w:cs="Times New Roman"/>
-                <w:color w:val="000000"/>
-                <w:szCs w:val="26"/>
-              </w:rPr>
-              <w:t>Date Created</w:t>
-            </w:r>
-          </w:p>
-        </w:tc>
-      </w:tr>
-      <w:tr>
-        <w:trPr>
-          <w:trHeight w:val="330"/>
-        </w:trPr>
-        <w:tc>
-          <w:tcPr>
-            <w:tcW w:w="1760" w:type="dxa"/>
-            <w:tcBorders>
-              <w:top w:val="single" w:sz="4" w:space="0" w:color="auto"/>
-              <w:left w:val="single" w:sz="4" w:space="0" w:color="auto"/>
-              <w:bottom w:val="single" w:sz="4" w:space="0" w:color="auto"/>
-              <w:right w:val="single" w:sz="4" w:space="0" w:color="auto"/>
-            </w:tcBorders>
-            <w:shd w:val="clear" w:color="auto" w:fill="auto"/>
-            <w:vAlign w:val="center"/>
-          </w:tcPr>
-          <w:p>
-            <w:pPr>
-              <w:spacing w:after="0" w:line="240" w:lineRule="auto"/>
-              <w:jc w:val="both"/>
-              <w:rPr>
-                <w:rFonts w:eastAsia="Times New Roman" w:cs="Times New Roman"/>
-                <w:color w:val="000000"/>
-                <w:szCs w:val="26"/>
-              </w:rPr>
-            </w:pPr>
-            <w:r>
-              <w:rPr>
-                <w:rFonts w:eastAsia="Times New Roman" w:cs="Times New Roman"/>
-                <w:color w:val="000000"/>
-                <w:szCs w:val="26"/>
-              </w:rPr>
-              <w:t>upda</w:t>
-            </w:r>
-            <w:r>
-              <w:rPr>
-                <w:rFonts w:eastAsia="Times New Roman" w:cs="Times New Roman"/>
-                <w:color w:val="000000"/>
-                <w:szCs w:val="26"/>
-              </w:rPr>
-              <w:t>ted_at</w:t>
-            </w:r>
-          </w:p>
-        </w:tc>
-        <w:tc>
-          <w:tcPr>
-            <w:tcW w:w="1720" w:type="dxa"/>
-            <w:tcBorders>
-              <w:top w:val="single" w:sz="4" w:space="0" w:color="auto"/>
-              <w:left w:val="nil"/>
-              <w:bottom w:val="single" w:sz="4" w:space="0" w:color="auto"/>
-              <w:right w:val="single" w:sz="4" w:space="0" w:color="auto"/>
-            </w:tcBorders>
-            <w:shd w:val="clear" w:color="auto" w:fill="auto"/>
-            <w:vAlign w:val="center"/>
-          </w:tcPr>
-          <w:p>
-            <w:pPr>
-              <w:spacing w:after="0" w:line="240" w:lineRule="auto"/>
-              <w:jc w:val="both"/>
-              <w:rPr>
-                <w:rFonts w:eastAsia="Times New Roman" w:cs="Times New Roman"/>
-                <w:color w:val="000000"/>
-                <w:szCs w:val="26"/>
-              </w:rPr>
-            </w:pPr>
-            <w:r>
-              <w:rPr>
-                <w:rFonts w:eastAsia="Times New Roman" w:cs="Times New Roman"/>
-                <w:color w:val="000000"/>
-                <w:szCs w:val="26"/>
-              </w:rPr>
-              <w:t>Timestamp</w:t>
-            </w:r>
-          </w:p>
-        </w:tc>
-        <w:tc>
-          <w:tcPr>
-            <w:tcW w:w="1682" w:type="dxa"/>
-            <w:tcBorders>
-              <w:top w:val="single" w:sz="4" w:space="0" w:color="auto"/>
-              <w:left w:val="nil"/>
-              <w:bottom w:val="single" w:sz="4" w:space="0" w:color="auto"/>
-              <w:right w:val="single" w:sz="4" w:space="0" w:color="auto"/>
-            </w:tcBorders>
-            <w:shd w:val="clear" w:color="auto" w:fill="auto"/>
-            <w:noWrap/>
-            <w:vAlign w:val="bottom"/>
-          </w:tcPr>
-          <w:p>
-            <w:pPr>
-              <w:spacing w:after="0" w:line="240" w:lineRule="auto"/>
-              <w:jc w:val="center"/>
-              <w:rPr>
-                <w:rFonts w:eastAsia="Times New Roman" w:cs="Times New Roman"/>
-                <w:color w:val="000000"/>
-                <w:sz w:val="22"/>
-              </w:rPr>
-            </w:pPr>
-            <w:r>
-              <w:rPr>
-                <w:rFonts w:eastAsia="Times New Roman" w:cs="Times New Roman"/>
-                <w:color w:val="000000"/>
-                <w:sz w:val="22"/>
-              </w:rPr>
-              <w:t>N</w:t>
-            </w:r>
-          </w:p>
-        </w:tc>
-        <w:tc>
-          <w:tcPr>
-            <w:tcW w:w="1264" w:type="dxa"/>
-            <w:tcBorders>
-              <w:top w:val="single" w:sz="4" w:space="0" w:color="auto"/>
-              <w:left w:val="nil"/>
-              <w:bottom w:val="single" w:sz="4" w:space="0" w:color="auto"/>
-              <w:right w:val="single" w:sz="4" w:space="0" w:color="auto"/>
-            </w:tcBorders>
-            <w:shd w:val="clear" w:color="auto" w:fill="auto"/>
-            <w:noWrap/>
-            <w:vAlign w:val="bottom"/>
-          </w:tcPr>
-          <w:p>
-            <w:pPr>
-              <w:spacing w:after="0" w:line="240" w:lineRule="auto"/>
-              <w:jc w:val="center"/>
-              <w:rPr>
-                <w:rFonts w:eastAsia="Times New Roman" w:cs="Times New Roman"/>
-                <w:color w:val="000000"/>
-                <w:sz w:val="22"/>
-              </w:rPr>
-            </w:pPr>
-            <w:r>
-              <w:rPr>
-                <w:rFonts w:eastAsia="Times New Roman" w:cs="Times New Roman"/>
-                <w:color w:val="000000"/>
-                <w:sz w:val="22"/>
-              </w:rPr>
-              <w:t>Y</w:t>
-            </w:r>
-          </w:p>
-        </w:tc>
-        <w:tc>
-          <w:tcPr>
-            <w:tcW w:w="3080" w:type="dxa"/>
-            <w:tcBorders>
-              <w:top w:val="single" w:sz="4" w:space="0" w:color="auto"/>
-              <w:left w:val="nil"/>
-              <w:bottom w:val="single" w:sz="4" w:space="0" w:color="auto"/>
-              <w:right w:val="single" w:sz="4" w:space="0" w:color="auto"/>
-            </w:tcBorders>
-            <w:shd w:val="clear" w:color="auto" w:fill="auto"/>
-            <w:vAlign w:val="center"/>
-          </w:tcPr>
-          <w:p>
-            <w:pPr>
-              <w:spacing w:after="0" w:line="240" w:lineRule="auto"/>
-              <w:jc w:val="both"/>
-              <w:rPr>
-                <w:rFonts w:eastAsia="Times New Roman" w:cs="Times New Roman"/>
-                <w:color w:val="000000"/>
-                <w:szCs w:val="26"/>
-              </w:rPr>
-            </w:pPr>
-            <w:r>
-              <w:rPr>
-                <w:rFonts w:eastAsia="Times New Roman" w:cs="Times New Roman"/>
-                <w:color w:val="000000"/>
-                <w:szCs w:val="26"/>
-              </w:rPr>
-              <w:t>Date Updated</w:t>
-            </w:r>
-          </w:p>
-        </w:tc>
-      </w:tr>
-    </w:tbl>
-    <w:p>
-      <w:pPr>
-        <w:spacing w:after="0" w:line="240" w:lineRule="auto"/>
-        <w:jc w:val="center"/>
-        <w:rPr>
-          <w:rFonts w:eastAsia="Times New Roman" w:cs="Times New Roman"/>
-          <w:color w:val="000000"/>
-          <w:szCs w:val="26"/>
-        </w:rPr>
-      </w:pPr>
-      <w:bookmarkStart w:id="6" w:name="_GoBack"/>
-      <w:bookmarkEnd w:id="6"/>
-      <w:r>
-        <w:rPr>
-          <w:rFonts w:eastAsia="Times New Roman" w:cs="Times New Roman"/>
-          <w:color w:val="000000"/>
-          <w:szCs w:val="26"/>
-        </w:rPr>
-        <w:lastRenderedPageBreak/>
         <w:t>Entity: orderstatus</w:t>
       </w:r>
     </w:p>
@@ -17062,6 +15332,14 @@
         </w:tc>
       </w:tr>
     </w:tbl>
+    <w:p>
+      <w:pPr>
+        <w:jc w:val="center"/>
+        <w:rPr>
+          <w:rFonts w:cs="Times New Roman"/>
+        </w:rPr>
+      </w:pPr>
+    </w:p>
     <w:p>
       <w:pPr>
         <w:jc w:val="center"/>
@@ -17086,6 +15364,7 @@
           <w:color w:val="000000"/>
           <w:szCs w:val="26"/>
         </w:rPr>
+        <w:lastRenderedPageBreak/>
         <w:t>Entity: contact</w:t>
       </w:r>
     </w:p>

</xml_diff>